<commit_message>
Updated word doc to include rudimentary specs
</commit_message>
<xml_diff>
--- a/mood-badge.docx
+++ b/mood-badge.docx
@@ -5,6 +5,44 @@
     <w:p>
       <w:r>
         <w:t>This device will use a microcontroller to display a variety of faces on an LED dot matrix display.</w:t>
+      </w:r>
+    </w:p>
+    <w:p>
+      <w:r>
+        <w:t>It will be a vertically</w:t>
+      </w:r>
+      <w:r>
+        <w:t xml:space="preserve"> </w:t>
+      </w:r>
+      <w:r>
+        <w:t xml:space="preserve">oriented rectangle </w:t>
+      </w:r>
+      <w:proofErr w:type="gramStart"/>
+      <w:r>
+        <w:t>similar to</w:t>
+      </w:r>
+      <w:proofErr w:type="gramEnd"/>
+      <w:r>
+        <w:t xml:space="preserve"> an identification badge. The main rectangle will be 3 in. wide and 4 in. tall with rounded corners.</w:t>
+      </w:r>
+    </w:p>
+    <w:p>
+      <w:r>
+        <w:t>It will have an attachment point to be connected to a lanyard.</w:t>
+      </w:r>
+    </w:p>
+    <w:p>
+      <w:r>
+        <w:t>It will be powered by a USB-rechargeable battery using a USB-C connector</w:t>
+      </w:r>
+      <w:r>
+        <w:t xml:space="preserve"> (if possible, dual-purpose the connector for reprogramming the microcontroller)</w:t>
+      </w:r>
+      <w:r>
+        <w:t xml:space="preserve">. It will have a piezoelectric buzzer for playing sounds. </w:t>
+      </w:r>
+      <w:r>
+        <w:t>It can also connect to a heart rate monitor, if possible.</w:t>
       </w:r>
     </w:p>
     <w:sectPr>
@@ -140,6 +178,7 @@
     <w:lsdException w:name="HTML Sample" w:semiHidden="1" w:unhideWhenUsed="1"/>
     <w:lsdException w:name="HTML Typewriter" w:semiHidden="1" w:unhideWhenUsed="1"/>
     <w:lsdException w:name="HTML Variable" w:semiHidden="1" w:unhideWhenUsed="1"/>
+    <w:lsdException w:name="Normal Table" w:semiHidden="1" w:unhideWhenUsed="1"/>
     <w:lsdException w:name="annotation subject" w:semiHidden="1" w:unhideWhenUsed="1"/>
     <w:lsdException w:name="No List" w:semiHidden="1" w:unhideWhenUsed="1"/>
     <w:lsdException w:name="Outline List 1" w:semiHidden="1" w:unhideWhenUsed="1"/>
@@ -186,8 +225,10 @@
     <w:lsdException w:name="Table Subtle 2" w:semiHidden="1" w:unhideWhenUsed="1"/>
     <w:lsdException w:name="Table Web 1" w:semiHidden="1" w:unhideWhenUsed="1"/>
     <w:lsdException w:name="Table Web 2" w:semiHidden="1" w:unhideWhenUsed="1"/>
+    <w:lsdException w:name="Table Web 3" w:semiHidden="1" w:unhideWhenUsed="1"/>
     <w:lsdException w:name="Balloon Text" w:semiHidden="1" w:unhideWhenUsed="1"/>
     <w:lsdException w:name="Table Grid" w:uiPriority="39"/>
+    <w:lsdException w:name="Table Theme" w:semiHidden="1" w:unhideWhenUsed="1"/>
     <w:lsdException w:name="Placeholder Text" w:semiHidden="1"/>
     <w:lsdException w:name="No Spacing" w:uiPriority="1" w:qFormat="1"/>
     <w:lsdException w:name="Light Shading" w:uiPriority="60"/>

</xml_diff>